<commit_message>
make first implementation of program
</commit_message>
<xml_diff>
--- a/design.docx
+++ b/design.docx
@@ -1223,14 +1223,25 @@
           <w:rFonts w:ascii="Times New Roman" w:hAnsi="Times New Roman" w:cs="Times New Roman"/>
           <w:b/>
           <w:bCs/>
-        </w:rPr>
-      </w:pPr>
-      <w:r>
-        <w:rPr>
-          <w:rFonts w:ascii="Times New Roman" w:hAnsi="Times New Roman" w:cs="Times New Roman"/>
-          <w:b/>
-          <w:bCs/>
-        </w:rPr>
+          <w:lang w:val="en-CA"/>
+        </w:rPr>
+      </w:pPr>
+    </w:p>
+    <w:p>
+      <w:pPr>
+        <w:rPr>
+          <w:rFonts w:ascii="Times New Roman" w:hAnsi="Times New Roman" w:cs="Times New Roman"/>
+          <w:b/>
+          <w:bCs/>
+        </w:rPr>
+      </w:pPr>
+      <w:r>
+        <w:rPr>
+          <w:rFonts w:ascii="Times New Roman" w:hAnsi="Times New Roman" w:cs="Times New Roman"/>
+          <w:b/>
+          <w:bCs/>
+        </w:rPr>
+        <w:lastRenderedPageBreak/>
         <w:t xml:space="preserve">6. Клас </w:t>
       </w:r>
       <w:proofErr w:type="spellStart"/>
@@ -1266,7 +1277,6 @@
         <w:rPr>
           <w:rFonts w:ascii="Times New Roman" w:hAnsi="Times New Roman" w:cs="Times New Roman"/>
         </w:rPr>
-        <w:lastRenderedPageBreak/>
         <w:t>Призначення: Керує сповіщеннями користувача.</w:t>
       </w:r>
     </w:p>
@@ -4078,6 +4088,7 @@
   <w:style w:type="character" w:default="1" w:styleId="a0">
     <w:name w:val="Default Paragraph Font"/>
     <w:uiPriority w:val="1"/>
+    <w:semiHidden/>
     <w:unhideWhenUsed/>
   </w:style>
   <w:style w:type="table" w:default="1" w:styleId="a1">

</xml_diff>